<commit_message>
new commit: started to do EDA but discovered issues with yr_renovated and waterfront columns. Issues relate to being outside of std deviation threshold. Must research if keeping these will cause difference with outliers or if better to keep in as they are the cause of data becoming outliers
</commit_message>
<xml_diff>
--- a/Kaggle Project/To Do's/To Do List.docx
+++ b/Kaggle Project/To Do's/To Do List.docx
@@ -1,14 +1,20 @@
 
 <file path=word/document.xml><?xml version="1.0" encoding="utf-8"?>
-<w:document xmlns:wpc="http://schemas.microsoft.com/office/word/2010/wordprocessingCanvas" xmlns:cx="http://schemas.microsoft.com/office/drawing/2014/chartex" xmlns:cx1="http://schemas.microsoft.com/office/drawing/2015/9/8/chartex" xmlns:cx2="http://schemas.microsoft.com/office/drawing/2015/10/21/chartex" xmlns:cx3="http://schemas.microsoft.com/office/drawing/2016/5/9/chartex" xmlns:cx4="http://schemas.microsoft.com/office/drawing/2016/5/10/chartex" xmlns:cx5="http://schemas.microsoft.com/office/drawing/2016/5/11/chartex" xmlns:cx6="http://schemas.microsoft.com/office/drawing/2016/5/12/chartex" xmlns:cx7="http://schemas.microsoft.com/office/drawing/2016/5/13/chartex" xmlns:cx8="http://schemas.microsoft.com/office/drawing/2016/5/14/chartex" xmlns:mc="http://schemas.openxmlformats.org/markup-compatibility/2006" xmlns:aink="http://schemas.microsoft.com/office/drawing/2016/ink" xmlns:am3d="http://schemas.microsoft.com/office/drawing/2017/model3d" xmlns:o="urn:schemas-microsoft-com:office:office" xmlns:oel="http://schemas.microsoft.com/office/2019/extlst" xmlns:r="http://schemas.openxmlformats.org/officeDocument/2006/relationships" xmlns:m="http://schemas.openxmlformats.org/officeDocument/2006/math" xmlns:v="urn:schemas-microsoft-com:vml" xmlns:wp14="http://schemas.microsoft.com/office/word/2010/wordprocessingDrawing" xmlns:wp="http://schemas.openxmlformats.org/drawingml/2006/wordprocessingDrawing" xmlns:w10="urn:schemas-microsoft-com:office:word" xmlns:w="http://schemas.openxmlformats.org/wordprocessingml/2006/main" xmlns:w14="http://schemas.microsoft.com/office/word/2010/wordml" xmlns:w15="http://schemas.microsoft.com/office/word/2012/wordml" xmlns:w16cex="http://schemas.microsoft.com/office/word/2018/wordml/cex" xmlns:w16cid="http://schemas.microsoft.com/office/word/2016/wordml/cid" xmlns:w16="http://schemas.microsoft.com/office/word/2018/wordml" xmlns:w16du="http://schemas.microsoft.com/office/word/2023/wordml/word16du" xmlns:w16sdtdh="http://schemas.microsoft.com/office/word/2020/wordml/sdtdatahash" xmlns:w16se="http://schemas.microsoft.com/office/word/2015/wordml/symex" xmlns:wpg="http://schemas.microsoft.com/office/word/2010/wordprocessingGroup" xmlns:wpi="http://schemas.microsoft.com/office/word/2010/wordprocessingInk" xmlns:wne="http://schemas.microsoft.com/office/word/2006/wordml" xmlns:wps="http://schemas.microsoft.com/office/word/2010/wordprocessingShape" mc:Ignorable="w14 w15 w16se w16cid w16 w16cex w16sdtdh w16du wp14">
+<w:document xmlns:wpc="http://schemas.microsoft.com/office/word/2010/wordprocessingCanvas" xmlns:cx="http://schemas.microsoft.com/office/drawing/2014/chartex" xmlns:cx1="http://schemas.microsoft.com/office/drawing/2015/9/8/chartex" xmlns:cx2="http://schemas.microsoft.com/office/drawing/2015/10/21/chartex" xmlns:cx3="http://schemas.microsoft.com/office/drawing/2016/5/9/chartex" xmlns:cx4="http://schemas.microsoft.com/office/drawing/2016/5/10/chartex" xmlns:cx5="http://schemas.microsoft.com/office/drawing/2016/5/11/chartex" xmlns:cx6="http://schemas.microsoft.com/office/drawing/2016/5/12/chartex" xmlns:cx7="http://schemas.microsoft.com/office/drawing/2016/5/13/chartex" xmlns:cx8="http://schemas.microsoft.com/office/drawing/2016/5/14/chartex" xmlns:mc="http://schemas.openxmlformats.org/markup-compatibility/2006" xmlns:aink="http://schemas.microsoft.com/office/drawing/2016/ink" xmlns:am3d="http://schemas.microsoft.com/office/drawing/2017/model3d" xmlns:o="urn:schemas-microsoft-com:office:office" xmlns:oel="http://schemas.microsoft.com/office/2019/extlst" xmlns:r="http://schemas.openxmlformats.org/officeDocument/2006/relationships" xmlns:m="http://schemas.openxmlformats.org/officeDocument/2006/math" xmlns:v="urn:schemas-microsoft-com:vml" xmlns:wp14="http://schemas.microsoft.com/office/word/2010/wordprocessingDrawing" xmlns:wp="http://schemas.openxmlformats.org/drawingml/2006/wordprocessingDrawing" xmlns:w10="urn:schemas-microsoft-com:office:word" xmlns:w="http://schemas.openxmlformats.org/wordprocessingml/2006/main" xmlns:w14="http://schemas.microsoft.com/office/word/2010/wordml" xmlns:w15="http://schemas.microsoft.com/office/word/2012/wordml" xmlns:w16cex="http://schemas.microsoft.com/office/word/2018/wordml/cex" xmlns:w16cid="http://schemas.microsoft.com/office/word/2016/wordml/cid" xmlns:w16="http://schemas.microsoft.com/office/word/2018/wordml" xmlns:w16sdtdh="http://schemas.microsoft.com/office/word/2020/wordml/sdtdatahash" xmlns:w16se="http://schemas.microsoft.com/office/word/2015/wordml/symex" xmlns:wpg="http://schemas.microsoft.com/office/word/2010/wordprocessingGroup" xmlns:wpi="http://schemas.microsoft.com/office/word/2010/wordprocessingInk" xmlns:wne="http://schemas.microsoft.com/office/word/2006/wordml" xmlns:wps="http://schemas.microsoft.com/office/word/2010/wordprocessingShape" mc:Ignorable="w14 w15 w16se w16cid w16 w16cex w16sdtdh wp14">
   <w:body>
-    <w:p/>
     <w:p>
       <w:r>
-        <w:t xml:space="preserve">Z Score data in clean data </w:t>
+        <w:t xml:space="preserve">When doing z-score you must find a way of </w:t>
+      </w:r>
+      <w:proofErr w:type="spellStart"/>
+      <w:r>
+        <w:t>yr</w:t>
+      </w:r>
+      <w:proofErr w:type="spellEnd"/>
+      <w:r>
+        <w:t xml:space="preserve"> renovate and waterfront (ignore any outliers that are affected by these being outside of the threshold)</w:t>
       </w:r>
     </w:p>
-    <w:p/>
     <w:p>
       <w:r>
         <w:t>Write up and put into presentation what I have learnt from EDA</w:t>
@@ -28,7 +34,7 @@
 </file>
 
 <file path=word/styles.xml><?xml version="1.0" encoding="utf-8"?>
-<w:styles xmlns:mc="http://schemas.openxmlformats.org/markup-compatibility/2006" xmlns:r="http://schemas.openxmlformats.org/officeDocument/2006/relationships" xmlns:w="http://schemas.openxmlformats.org/wordprocessingml/2006/main" xmlns:w14="http://schemas.microsoft.com/office/word/2010/wordml" xmlns:w15="http://schemas.microsoft.com/office/word/2012/wordml" xmlns:w16cex="http://schemas.microsoft.com/office/word/2018/wordml/cex" xmlns:w16cid="http://schemas.microsoft.com/office/word/2016/wordml/cid" xmlns:w16="http://schemas.microsoft.com/office/word/2018/wordml" xmlns:w16du="http://schemas.microsoft.com/office/word/2023/wordml/word16du" xmlns:w16sdtdh="http://schemas.microsoft.com/office/word/2020/wordml/sdtdatahash" xmlns:w16se="http://schemas.microsoft.com/office/word/2015/wordml/symex" mc:Ignorable="w14 w15 w16se w16cid w16 w16cex w16sdtdh w16du">
+<w:styles xmlns:mc="http://schemas.openxmlformats.org/markup-compatibility/2006" xmlns:r="http://schemas.openxmlformats.org/officeDocument/2006/relationships" xmlns:w="http://schemas.openxmlformats.org/wordprocessingml/2006/main" xmlns:w14="http://schemas.microsoft.com/office/word/2010/wordml" xmlns:w15="http://schemas.microsoft.com/office/word/2012/wordml" xmlns:w16cex="http://schemas.microsoft.com/office/word/2018/wordml/cex" xmlns:w16cid="http://schemas.microsoft.com/office/word/2016/wordml/cid" xmlns:w16="http://schemas.microsoft.com/office/word/2018/wordml" xmlns:w16sdtdh="http://schemas.microsoft.com/office/word/2020/wordml/sdtdatahash" xmlns:w16se="http://schemas.microsoft.com/office/word/2015/wordml/symex" mc:Ignorable="w14 w15 w16se w16cid w16 w16cex w16sdtdh">
   <w:docDefaults>
     <w:rPrDefault>
       <w:rPr>

</xml_diff>

<commit_message>
New 'decade_built' column added to table with new insigth gained in EDA
</commit_message>
<xml_diff>
--- a/Kaggle Project/To Do's/To Do List.docx
+++ b/Kaggle Project/To Do's/To Do List.docx
@@ -5,12 +5,6 @@
     <w:p>
       <w:r>
         <w:t>Write up and put into presentation what I have learnt from EDA</w:t>
-      </w:r>
-    </w:p>
-    <w:p/>
-    <w:p>
-      <w:r>
-        <w:t xml:space="preserve">Create a decade column for yr_built in cleaning workbook </w:t>
       </w:r>
     </w:p>
     <w:p/>

</xml_diff>

<commit_message>
New commit: new feature claculating year since built OR renovated (if renovated)
</commit_message>
<xml_diff>
--- a/Kaggle Project/To Do's/To Do List.docx
+++ b/Kaggle Project/To Do's/To Do List.docx
@@ -2,6 +2,28 @@
 <file path=word/document.xml><?xml version="1.0" encoding="utf-8"?>
 <w:document xmlns:wpc="http://schemas.microsoft.com/office/word/2010/wordprocessingCanvas" xmlns:cx="http://schemas.microsoft.com/office/drawing/2014/chartex" xmlns:cx1="http://schemas.microsoft.com/office/drawing/2015/9/8/chartex" xmlns:cx2="http://schemas.microsoft.com/office/drawing/2015/10/21/chartex" xmlns:cx3="http://schemas.microsoft.com/office/drawing/2016/5/9/chartex" xmlns:cx4="http://schemas.microsoft.com/office/drawing/2016/5/10/chartex" xmlns:cx5="http://schemas.microsoft.com/office/drawing/2016/5/11/chartex" xmlns:cx6="http://schemas.microsoft.com/office/drawing/2016/5/12/chartex" xmlns:cx7="http://schemas.microsoft.com/office/drawing/2016/5/13/chartex" xmlns:cx8="http://schemas.microsoft.com/office/drawing/2016/5/14/chartex" xmlns:mc="http://schemas.openxmlformats.org/markup-compatibility/2006" xmlns:aink="http://schemas.microsoft.com/office/drawing/2016/ink" xmlns:am3d="http://schemas.microsoft.com/office/drawing/2017/model3d" xmlns:o="urn:schemas-microsoft-com:office:office" xmlns:oel="http://schemas.microsoft.com/office/2019/extlst" xmlns:r="http://schemas.openxmlformats.org/officeDocument/2006/relationships" xmlns:m="http://schemas.openxmlformats.org/officeDocument/2006/math" xmlns:v="urn:schemas-microsoft-com:vml" xmlns:wp14="http://schemas.microsoft.com/office/word/2010/wordprocessingDrawing" xmlns:wp="http://schemas.openxmlformats.org/drawingml/2006/wordprocessingDrawing" xmlns:w10="urn:schemas-microsoft-com:office:word" xmlns:w="http://schemas.openxmlformats.org/wordprocessingml/2006/main" xmlns:w14="http://schemas.microsoft.com/office/word/2010/wordml" xmlns:w15="http://schemas.microsoft.com/office/word/2012/wordml" xmlns:w16cex="http://schemas.microsoft.com/office/word/2018/wordml/cex" xmlns:w16cid="http://schemas.microsoft.com/office/word/2016/wordml/cid" xmlns:w16="http://schemas.microsoft.com/office/word/2018/wordml" xmlns:w16du="http://schemas.microsoft.com/office/word/2023/wordml/word16du" xmlns:w16sdtdh="http://schemas.microsoft.com/office/word/2020/wordml/sdtdatahash" xmlns:w16se="http://schemas.microsoft.com/office/word/2015/wordml/symex" xmlns:wpg="http://schemas.microsoft.com/office/word/2010/wordprocessingGroup" xmlns:wpi="http://schemas.microsoft.com/office/word/2010/wordprocessingInk" xmlns:wne="http://schemas.microsoft.com/office/word/2006/wordml" xmlns:wps="http://schemas.microsoft.com/office/word/2010/wordprocessingShape" mc:Ignorable="w14 w15 w16se w16cid w16 w16cex w16sdtdh w16du wp14">
   <w:body>
+    <w:p>
+      <w:r>
+        <w:t xml:space="preserve">Check latest </w:t>
+      </w:r>
+      <w:proofErr w:type="spellStart"/>
+      <w:r>
+        <w:t>shiz</w:t>
+      </w:r>
+      <w:proofErr w:type="spellEnd"/>
+      <w:r>
+        <w:t xml:space="preserve"> on GPT convo </w:t>
+      </w:r>
+      <w:proofErr w:type="spellStart"/>
+      <w:r>
+        <w:t>regrding</w:t>
+      </w:r>
+      <w:proofErr w:type="spellEnd"/>
+      <w:r>
+        <w:t xml:space="preserve"> feature engineering!</w:t>
+      </w:r>
+    </w:p>
+    <w:p/>
     <w:p>
       <w:r>
         <w:t>Write up and put into presentation what I have learnt from EDA</w:t>

</xml_diff>